<commit_message>
Added new idea: unregistering from events if they are unable to attend.
</commit_message>
<xml_diff>
--- a/To Do List.docx
+++ b/To Do List.docx
@@ -30,6 +30,120 @@
       <w:r>
         <w:t>Get information from DB instead of being hard-coded in.</w:t>
       </w:r>
+    </w:p>
+    <w:p>
+      <w:pPr>
+        <w:pStyle w:val="ListParagraph"/>
+        <w:numPr>
+          <w:ilvl w:val="0"/>
+          <w:numId w:val="1"/>
+        </w:numPr>
+      </w:pPr>
+      <w:r>
+        <w:t>Link back to Profile once registered (Homepage before users are in DB)</w:t>
+      </w:r>
+    </w:p>
+    <w:p>
+      <w:pPr>
+        <w:pStyle w:val="ListParagraph"/>
+        <w:numPr>
+          <w:ilvl w:val="0"/>
+          <w:numId w:val="1"/>
+        </w:numPr>
+      </w:pPr>
+      <w:r>
+        <w:t>Add user to DB from Register</w:t>
+      </w:r>
+    </w:p>
+    <w:p>
+      <w:pPr>
+        <w:pStyle w:val="ListParagraph"/>
+        <w:numPr>
+          <w:ilvl w:val="0"/>
+          <w:numId w:val="1"/>
+        </w:numPr>
+      </w:pPr>
+      <w:r>
+        <w:t>Implement logging in.</w:t>
+      </w:r>
+    </w:p>
+    <w:p>
+      <w:pPr>
+        <w:pStyle w:val="ListParagraph"/>
+        <w:numPr>
+          <w:ilvl w:val="0"/>
+          <w:numId w:val="1"/>
+        </w:numPr>
+      </w:pPr>
+      <w:r>
+        <w:t>Create an “add events” page.</w:t>
+      </w:r>
+    </w:p>
+    <w:p>
+      <w:pPr>
+        <w:pStyle w:val="ListParagraph"/>
+        <w:numPr>
+          <w:ilvl w:val="0"/>
+          <w:numId w:val="1"/>
+        </w:numPr>
+      </w:pPr>
+      <w:r>
+        <w:t>Add events from the “add events” page to DB.</w:t>
+      </w:r>
+    </w:p>
+    <w:p>
+      <w:pPr>
+        <w:pStyle w:val="ListParagraph"/>
+        <w:numPr>
+          <w:ilvl w:val="0"/>
+          <w:numId w:val="1"/>
+        </w:numPr>
+      </w:pPr>
+      <w:r>
+        <w:t>Change profile page so that when you are not on your profile, you cannot edit it, but when you are on your profile and signed in, you can edit it.</w:t>
+      </w:r>
+    </w:p>
+    <w:p>
+      <w:pPr>
+        <w:pStyle w:val="ListParagraph"/>
+        <w:numPr>
+          <w:ilvl w:val="0"/>
+          <w:numId w:val="1"/>
+        </w:numPr>
+      </w:pPr>
+      <w:r>
+        <w:t>Create Event Home Pages and link them to the date buttons in the events list.</w:t>
+      </w:r>
+    </w:p>
+    <w:p>
+      <w:pPr>
+        <w:pStyle w:val="ListParagraph"/>
+        <w:numPr>
+          <w:ilvl w:val="0"/>
+          <w:numId w:val="1"/>
+        </w:numPr>
+      </w:pPr>
+      <w:r>
+        <w:t xml:space="preserve">Add ability to register for events </w:t>
+      </w:r>
+      <w:r>
+        <w:t>to the Events Home Page</w:t>
+      </w:r>
+      <w:r>
+        <w:t>.</w:t>
+      </w:r>
+    </w:p>
+    <w:p>
+      <w:pPr>
+        <w:pStyle w:val="ListParagraph"/>
+        <w:numPr>
+          <w:ilvl w:val="0"/>
+          <w:numId w:val="1"/>
+        </w:numPr>
+      </w:pPr>
+      <w:r>
+        <w:t>Add ability to unregister for events.</w:t>
+      </w:r>
       <w:bookmarkStart w:id="0" w:name="_GoBack"/>
       <w:bookmarkEnd w:id="0"/>
     </w:p>
@@ -42,108 +156,6 @@
         </w:numPr>
       </w:pPr>
       <w:r>
-        <w:t>Link back to Profile once registered (Homepage before users are in DB)</w:t>
-      </w:r>
-    </w:p>
-    <w:p>
-      <w:pPr>
-        <w:pStyle w:val="ListParagraph"/>
-        <w:numPr>
-          <w:ilvl w:val="0"/>
-          <w:numId w:val="1"/>
-        </w:numPr>
-      </w:pPr>
-      <w:r>
-        <w:t>Add user to DB from Register</w:t>
-      </w:r>
-    </w:p>
-    <w:p>
-      <w:pPr>
-        <w:pStyle w:val="ListParagraph"/>
-        <w:numPr>
-          <w:ilvl w:val="0"/>
-          <w:numId w:val="1"/>
-        </w:numPr>
-      </w:pPr>
-      <w:r>
-        <w:t>Implement logging in.</w:t>
-      </w:r>
-    </w:p>
-    <w:p>
-      <w:pPr>
-        <w:pStyle w:val="ListParagraph"/>
-        <w:numPr>
-          <w:ilvl w:val="0"/>
-          <w:numId w:val="1"/>
-        </w:numPr>
-      </w:pPr>
-      <w:r>
-        <w:t>Create an “add events” page.</w:t>
-      </w:r>
-    </w:p>
-    <w:p>
-      <w:pPr>
-        <w:pStyle w:val="ListParagraph"/>
-        <w:numPr>
-          <w:ilvl w:val="0"/>
-          <w:numId w:val="1"/>
-        </w:numPr>
-      </w:pPr>
-      <w:r>
-        <w:t>Add events from the “add events” page to DB.</w:t>
-      </w:r>
-    </w:p>
-    <w:p>
-      <w:pPr>
-        <w:pStyle w:val="ListParagraph"/>
-        <w:numPr>
-          <w:ilvl w:val="0"/>
-          <w:numId w:val="1"/>
-        </w:numPr>
-      </w:pPr>
-      <w:r>
-        <w:t>Change profile page so that when you are not on your profile, you cannot edit it, but when you are on your profile and signed in, you can edit it.</w:t>
-      </w:r>
-    </w:p>
-    <w:p>
-      <w:pPr>
-        <w:pStyle w:val="ListParagraph"/>
-        <w:numPr>
-          <w:ilvl w:val="0"/>
-          <w:numId w:val="1"/>
-        </w:numPr>
-      </w:pPr>
-      <w:r>
-        <w:t>Create Event Home Pages and link them to the date buttons in the events list.</w:t>
-      </w:r>
-    </w:p>
-    <w:p>
-      <w:pPr>
-        <w:pStyle w:val="ListParagraph"/>
-        <w:numPr>
-          <w:ilvl w:val="0"/>
-          <w:numId w:val="1"/>
-        </w:numPr>
-      </w:pPr>
-      <w:r>
-        <w:t xml:space="preserve">Add ability to register for events </w:t>
-      </w:r>
-      <w:r>
-        <w:t>to the Events Home Page</w:t>
-      </w:r>
-      <w:r>
-        <w:t>.</w:t>
-      </w:r>
-    </w:p>
-    <w:p>
-      <w:pPr>
-        <w:pStyle w:val="ListParagraph"/>
-        <w:numPr>
-          <w:ilvl w:val="0"/>
-          <w:numId w:val="1"/>
-        </w:numPr>
-      </w:pPr>
-      <w:r>
         <w:t>Add limit to the number of people who can register for events to events table in DB.</w:t>
       </w:r>
     </w:p>
@@ -192,46 +204,19 @@
         </w:numPr>
       </w:pPr>
       <w:r>
-        <w:t xml:space="preserve">Create </w:t>
-      </w:r>
-      <w:r>
-        <w:t>Game</w:t>
-      </w:r>
-      <w:r>
-        <w:t xml:space="preserve"> Home Pages and link them to the “Learn More” button in the </w:t>
-      </w:r>
-      <w:r>
-        <w:t>games</w:t>
-      </w:r>
-      <w:r>
-        <w:t xml:space="preserve"> list.</w:t>
-      </w:r>
-    </w:p>
-    <w:p>
-      <w:pPr>
-        <w:pStyle w:val="ListParagraph"/>
-        <w:numPr>
-          <w:ilvl w:val="0"/>
-          <w:numId w:val="1"/>
-        </w:numPr>
-      </w:pPr>
-      <w:r>
-        <w:t xml:space="preserve">Add ability to </w:t>
-      </w:r>
-      <w:r>
-        <w:t>start playing games from games list</w:t>
-      </w:r>
-      <w:r>
-        <w:t xml:space="preserve"> when signed in with the “</w:t>
-      </w:r>
-      <w:r>
-        <w:t>Play</w:t>
-      </w:r>
-      <w:r>
-        <w:t>” button</w:t>
-      </w:r>
-      <w:r>
-        <w:t>.  If they have not paid for the game, take the user to the payment form instead.</w:t>
+        <w:t>Create Game Home Pages and link them to the “Learn More” button in the games list.</w:t>
+      </w:r>
+    </w:p>
+    <w:p>
+      <w:pPr>
+        <w:pStyle w:val="ListParagraph"/>
+        <w:numPr>
+          <w:ilvl w:val="0"/>
+          <w:numId w:val="1"/>
+        </w:numPr>
+      </w:pPr>
+      <w:r>
+        <w:t>Add ability to start playing games from games list when signed in with the “Play” button.  If they have not paid for the game, take the user to the payment form instead.</w:t>
       </w:r>
     </w:p>
     <w:p>

</xml_diff>

<commit_message>
Updated To Do List with groups for each member and long term plan.
</commit_message>
<xml_diff>
--- a/To Do List.docx
+++ b/To Do List.docx
@@ -8,11 +8,39 @@
       </w:r>
     </w:p>
     <w:p>
-      <w:pPr>
-        <w:pStyle w:val="ListParagraph"/>
-        <w:numPr>
-          <w:ilvl w:val="0"/>
-          <w:numId w:val="1"/>
+      <w:r>
+        <w:t>Job Group A</w:t>
+      </w:r>
+      <w:r>
+        <w:t>:</w:t>
+      </w:r>
+    </w:p>
+    <w:p>
+      <w:pPr>
+        <w:pStyle w:val="ListParagraph"/>
+        <w:numPr>
+          <w:ilvl w:val="0"/>
+          <w:numId w:val="2"/>
+        </w:numPr>
+      </w:pPr>
+      <w:r>
+        <w:t>Convert to React.</w:t>
+      </w:r>
+    </w:p>
+    <w:p>
+      <w:r>
+        <w:t>Job Group B</w:t>
+      </w:r>
+      <w:r>
+        <w:t>:</w:t>
+      </w:r>
+    </w:p>
+    <w:p>
+      <w:pPr>
+        <w:pStyle w:val="ListParagraph"/>
+        <w:numPr>
+          <w:ilvl w:val="0"/>
+          <w:numId w:val="2"/>
         </w:numPr>
       </w:pPr>
       <w:r>
@@ -24,11 +52,143 @@
         <w:pStyle w:val="ListParagraph"/>
         <w:numPr>
           <w:ilvl w:val="0"/>
-          <w:numId w:val="1"/>
+          <w:numId w:val="2"/>
         </w:numPr>
       </w:pPr>
       <w:r>
         <w:t>Give photo information below slideshow.</w:t>
+      </w:r>
+    </w:p>
+    <w:p>
+      <w:pPr>
+        <w:pStyle w:val="ListParagraph"/>
+        <w:numPr>
+          <w:ilvl w:val="0"/>
+          <w:numId w:val="2"/>
+        </w:numPr>
+      </w:pPr>
+      <w:r>
+        <w:t>Get information from DB instead of being hard-coded in for all parts of website.</w:t>
+      </w:r>
+    </w:p>
+    <w:p>
+      <w:pPr>
+        <w:pStyle w:val="ListParagraph"/>
+        <w:numPr>
+          <w:ilvl w:val="0"/>
+          <w:numId w:val="2"/>
+        </w:numPr>
+      </w:pPr>
+      <w:r>
+        <w:t xml:space="preserve">Create an “add events” page. </w:t>
+      </w:r>
+    </w:p>
+    <w:p>
+      <w:pPr>
+        <w:pStyle w:val="ListParagraph"/>
+        <w:numPr>
+          <w:ilvl w:val="0"/>
+          <w:numId w:val="2"/>
+        </w:numPr>
+      </w:pPr>
+      <w:r>
+        <w:t>Add events from the “add events” page to DB.</w:t>
+      </w:r>
+    </w:p>
+    <w:p>
+      <w:pPr>
+        <w:pStyle w:val="ListParagraph"/>
+        <w:numPr>
+          <w:ilvl w:val="0"/>
+          <w:numId w:val="2"/>
+        </w:numPr>
+      </w:pPr>
+      <w:r>
+        <w:t>Add ability to register for events to the Events Home Page.</w:t>
+      </w:r>
+    </w:p>
+    <w:p>
+      <w:pPr>
+        <w:pStyle w:val="ListParagraph"/>
+        <w:numPr>
+          <w:ilvl w:val="0"/>
+          <w:numId w:val="2"/>
+        </w:numPr>
+      </w:pPr>
+      <w:r>
+        <w:t>Add ability to unregister for events.</w:t>
+      </w:r>
+    </w:p>
+    <w:p>
+      <w:pPr>
+        <w:pStyle w:val="ListParagraph"/>
+        <w:numPr>
+          <w:ilvl w:val="0"/>
+          <w:numId w:val="2"/>
+        </w:numPr>
+      </w:pPr>
+      <w:r>
+        <w:t>Add limit to the number of people who can register for events to events table in DB.</w:t>
+      </w:r>
+    </w:p>
+    <w:p>
+      <w:pPr>
+        <w:pStyle w:val="ListParagraph"/>
+        <w:numPr>
+          <w:ilvl w:val="0"/>
+          <w:numId w:val="2"/>
+        </w:numPr>
+      </w:pPr>
+      <w:r>
+        <w:t>Add wait list table to DB linking Events and Users.  Also include order in which they were put on wait list.</w:t>
+      </w:r>
+    </w:p>
+    <w:p>
+      <w:pPr>
+        <w:pStyle w:val="ListParagraph"/>
+        <w:numPr>
+          <w:ilvl w:val="0"/>
+          <w:numId w:val="2"/>
+        </w:numPr>
+      </w:pPr>
+      <w:r>
+        <w:t>Implement search feature for users.</w:t>
+      </w:r>
+    </w:p>
+    <w:p>
+      <w:pPr>
+        <w:pStyle w:val="ListParagraph"/>
+        <w:numPr>
+          <w:ilvl w:val="0"/>
+          <w:numId w:val="2"/>
+        </w:numPr>
+      </w:pPr>
+      <w:r>
+        <w:t>Implement search feature for charities.</w:t>
+      </w:r>
+    </w:p>
+    <w:p>
+      <w:pPr>
+        <w:pStyle w:val="ListParagraph"/>
+        <w:numPr>
+          <w:ilvl w:val="0"/>
+          <w:numId w:val="2"/>
+        </w:numPr>
+      </w:pPr>
+      <w:r>
+        <w:t>Implement search feature for events.</w:t>
+      </w:r>
+    </w:p>
+    <w:p>
+      <w:pPr>
+        <w:pStyle w:val="ListParagraph"/>
+        <w:numPr>
+          <w:ilvl w:val="0"/>
+          <w:numId w:val="2"/>
+        </w:numPr>
+      </w:pPr>
+      <w:r>
+        <w:t>Implement search feature for games.</w:t>
       </w:r>
       <w:bookmarkStart w:id="0" w:name="_GoBack"/>
       <w:bookmarkEnd w:id="0"/>
@@ -38,22 +198,24 @@
         <w:pStyle w:val="ListParagraph"/>
         <w:numPr>
           <w:ilvl w:val="0"/>
-          <w:numId w:val="1"/>
-        </w:numPr>
-      </w:pPr>
-      <w:r>
-        <w:t>Get information from DB</w:t>
-      </w:r>
-      <w:r>
-        <w:t xml:space="preserve"> instead of being hard-coded in for all parts of website.</w:t>
-      </w:r>
-    </w:p>
-    <w:p>
-      <w:pPr>
-        <w:pStyle w:val="ListParagraph"/>
-        <w:numPr>
-          <w:ilvl w:val="0"/>
-          <w:numId w:val="1"/>
+          <w:numId w:val="2"/>
+        </w:numPr>
+      </w:pPr>
+    </w:p>
+    <w:p>
+      <w:r>
+        <w:t>Job Group C</w:t>
+      </w:r>
+      <w:r>
+        <w:t>:</w:t>
+      </w:r>
+    </w:p>
+    <w:p>
+      <w:pPr>
+        <w:pStyle w:val="ListParagraph"/>
+        <w:numPr>
+          <w:ilvl w:val="0"/>
+          <w:numId w:val="2"/>
         </w:numPr>
       </w:pPr>
       <w:r>
@@ -65,7 +227,7 @@
         <w:pStyle w:val="ListParagraph"/>
         <w:numPr>
           <w:ilvl w:val="0"/>
-          <w:numId w:val="1"/>
+          <w:numId w:val="2"/>
         </w:numPr>
       </w:pPr>
       <w:r>
@@ -77,7 +239,7 @@
         <w:pStyle w:val="ListParagraph"/>
         <w:numPr>
           <w:ilvl w:val="0"/>
-          <w:numId w:val="1"/>
+          <w:numId w:val="2"/>
         </w:numPr>
       </w:pPr>
       <w:r>
@@ -89,7 +251,7 @@
         <w:pStyle w:val="ListParagraph"/>
         <w:numPr>
           <w:ilvl w:val="0"/>
-          <w:numId w:val="1"/>
+          <w:numId w:val="2"/>
         </w:numPr>
       </w:pPr>
       <w:r>
@@ -101,34 +263,7 @@
         <w:pStyle w:val="ListParagraph"/>
         <w:numPr>
           <w:ilvl w:val="0"/>
-          <w:numId w:val="1"/>
-        </w:numPr>
-      </w:pPr>
-      <w:r>
-        <w:t>Create an “add events” page.</w:t>
-      </w:r>
-      <w:r>
-        <w:t xml:space="preserve"> </w:t>
-      </w:r>
-    </w:p>
-    <w:p>
-      <w:pPr>
-        <w:pStyle w:val="ListParagraph"/>
-        <w:numPr>
-          <w:ilvl w:val="0"/>
-          <w:numId w:val="1"/>
-        </w:numPr>
-      </w:pPr>
-      <w:r>
-        <w:t>Add events from the “add events” page to DB.</w:t>
-      </w:r>
-    </w:p>
-    <w:p>
-      <w:pPr>
-        <w:pStyle w:val="ListParagraph"/>
-        <w:numPr>
-          <w:ilvl w:val="0"/>
-          <w:numId w:val="1"/>
+          <w:numId w:val="2"/>
         </w:numPr>
       </w:pPr>
       <w:r>
@@ -140,7 +275,7 @@
         <w:pStyle w:val="ListParagraph"/>
         <w:numPr>
           <w:ilvl w:val="0"/>
-          <w:numId w:val="1"/>
+          <w:numId w:val="2"/>
         </w:numPr>
       </w:pPr>
       <w:r>
@@ -152,61 +287,7 @@
         <w:pStyle w:val="ListParagraph"/>
         <w:numPr>
           <w:ilvl w:val="0"/>
-          <w:numId w:val="1"/>
-        </w:numPr>
-      </w:pPr>
-      <w:r>
-        <w:t xml:space="preserve">Add ability to register for events </w:t>
-      </w:r>
-      <w:r>
-        <w:t>to the Events Home Page</w:t>
-      </w:r>
-      <w:r>
-        <w:t>.</w:t>
-      </w:r>
-    </w:p>
-    <w:p>
-      <w:pPr>
-        <w:pStyle w:val="ListParagraph"/>
-        <w:numPr>
-          <w:ilvl w:val="0"/>
-          <w:numId w:val="1"/>
-        </w:numPr>
-      </w:pPr>
-      <w:r>
-        <w:t>Add ability to unregister for events.</w:t>
-      </w:r>
-    </w:p>
-    <w:p>
-      <w:pPr>
-        <w:pStyle w:val="ListParagraph"/>
-        <w:numPr>
-          <w:ilvl w:val="0"/>
-          <w:numId w:val="1"/>
-        </w:numPr>
-      </w:pPr>
-      <w:r>
-        <w:t>Add limit to the number of people who can register for events to events table in DB.</w:t>
-      </w:r>
-    </w:p>
-    <w:p>
-      <w:pPr>
-        <w:pStyle w:val="ListParagraph"/>
-        <w:numPr>
-          <w:ilvl w:val="0"/>
-          <w:numId w:val="1"/>
-        </w:numPr>
-      </w:pPr>
-      <w:r>
-        <w:t>Add wait list table to DB linking Events and Users.  Also include order in which they were put on wait list.</w:t>
-      </w:r>
-    </w:p>
-    <w:p>
-      <w:pPr>
-        <w:pStyle w:val="ListParagraph"/>
-        <w:numPr>
-          <w:ilvl w:val="0"/>
-          <w:numId w:val="1"/>
+          <w:numId w:val="2"/>
         </w:numPr>
       </w:pPr>
       <w:r>
@@ -218,7 +299,7 @@
         <w:pStyle w:val="ListParagraph"/>
         <w:numPr>
           <w:ilvl w:val="0"/>
-          <w:numId w:val="1"/>
+          <w:numId w:val="2"/>
         </w:numPr>
       </w:pPr>
       <w:r>
@@ -230,7 +311,7 @@
         <w:pStyle w:val="ListParagraph"/>
         <w:numPr>
           <w:ilvl w:val="0"/>
-          <w:numId w:val="1"/>
+          <w:numId w:val="2"/>
         </w:numPr>
       </w:pPr>
       <w:r>
@@ -242,69 +323,51 @@
         <w:pStyle w:val="ListParagraph"/>
         <w:numPr>
           <w:ilvl w:val="0"/>
-          <w:numId w:val="1"/>
+          <w:numId w:val="2"/>
         </w:numPr>
       </w:pPr>
       <w:r>
         <w:t>Add ability to start playing games from games list when signed in with the “Play” button.  If they have not paid for the game, take the user to the payment form instead.</w:t>
       </w:r>
     </w:p>
-    <w:p>
-      <w:pPr>
-        <w:pStyle w:val="ListParagraph"/>
-        <w:numPr>
-          <w:ilvl w:val="0"/>
-          <w:numId w:val="1"/>
-        </w:numPr>
-      </w:pPr>
-      <w:r>
-        <w:t>Implement search feature for users.</w:t>
-      </w:r>
-    </w:p>
-    <w:p>
-      <w:pPr>
-        <w:pStyle w:val="ListParagraph"/>
-        <w:numPr>
-          <w:ilvl w:val="0"/>
-          <w:numId w:val="1"/>
-        </w:numPr>
-      </w:pPr>
-      <w:r>
-        <w:t>Implement search feature for charities.</w:t>
-      </w:r>
-    </w:p>
-    <w:p>
-      <w:pPr>
-        <w:pStyle w:val="ListParagraph"/>
-        <w:numPr>
-          <w:ilvl w:val="0"/>
-          <w:numId w:val="1"/>
-        </w:numPr>
-      </w:pPr>
-      <w:r>
-        <w:t>Implement search feature for events.</w:t>
-      </w:r>
-    </w:p>
-    <w:p>
-      <w:pPr>
-        <w:pStyle w:val="ListParagraph"/>
-        <w:numPr>
-          <w:ilvl w:val="0"/>
-          <w:numId w:val="1"/>
-        </w:numPr>
-      </w:pPr>
-      <w:r>
-        <w:t>Implement search feature for games.</w:t>
-      </w:r>
-    </w:p>
-    <w:p>
-      <w:pPr>
-        <w:pStyle w:val="ListParagraph"/>
-        <w:numPr>
-          <w:ilvl w:val="0"/>
-          <w:numId w:val="1"/>
-        </w:numPr>
-      </w:pPr>
+    <w:p/>
+    <w:p/>
+    <w:p/>
+    <w:p/>
+    <w:p/>
+    <w:p>
+      <w:r>
+        <w:lastRenderedPageBreak/>
+        <w:t>Long Term Plan:</w:t>
+      </w:r>
+    </w:p>
+    <w:p>
+      <w:r>
+        <w:t>Week of 02-12 and Week of 02-19: finish Short-Term To-Do List</w:t>
+      </w:r>
+    </w:p>
+    <w:p>
+      <w:r>
+        <w:t>Week of 02-26: implement PayPal support</w:t>
+      </w:r>
+    </w:p>
+    <w:p>
+      <w:r>
+        <w:t>Week of 03-05: begin implementing currently available Open Source Game (2048)</w:t>
+      </w:r>
+    </w:p>
+    <w:p>
+      <w:r>
+        <w:t xml:space="preserve">Week of 03-12: finish implementing </w:t>
+      </w:r>
+      <w:r>
+        <w:t>currently available Open Source Game (2048)</w:t>
+      </w:r>
+    </w:p>
+    <w:p>
+      <w:r>
+        <w:t>Week of 03-19: begin working on our own game.</w:t>
+      </w:r>
     </w:p>
     <w:sectPr>
       <w:pgSz w:w="12240" w:h="15840"/>
@@ -319,6 +382,119 @@
 <file path=word/numbering.xml><?xml version="1.0" encoding="utf-8"?>
 <w:numbering xmlns:wpc="http://schemas.microsoft.com/office/word/2010/wordprocessingCanvas" xmlns:mc="http://schemas.openxmlformats.org/markup-compatibility/2006" xmlns:o="urn:schemas-microsoft-com:office:office" xmlns:r="http://schemas.openxmlformats.org/officeDocument/2006/relationships" xmlns:m="http://schemas.openxmlformats.org/officeDocument/2006/math" xmlns:v="urn:schemas-microsoft-com:vml" xmlns:wp14="http://schemas.microsoft.com/office/word/2010/wordprocessingDrawing" xmlns:wp="http://schemas.openxmlformats.org/drawingml/2006/wordprocessingDrawing" xmlns:w10="urn:schemas-microsoft-com:office:word" xmlns:w="http://schemas.openxmlformats.org/wordprocessingml/2006/main" xmlns:w14="http://schemas.microsoft.com/office/word/2010/wordml" xmlns:w15="http://schemas.microsoft.com/office/word/2012/wordml" xmlns:wpg="http://schemas.microsoft.com/office/word/2010/wordprocessingGroup" xmlns:wpi="http://schemas.microsoft.com/office/word/2010/wordprocessingInk" xmlns:wne="http://schemas.microsoft.com/office/word/2006/wordml" xmlns:wps="http://schemas.microsoft.com/office/word/2010/wordprocessingShape" mc:Ignorable="w14 w15 wp14">
   <w:abstractNum w:abstractNumId="0" w15:restartNumberingAfterBreak="0">
+    <w:nsid w:val="27937726"/>
+    <w:multiLevelType w:val="hybridMultilevel"/>
+    <w:tmpl w:val="BB90FD94"/>
+    <w:lvl w:ilvl="0" w:tplc="04090001">
+      <w:start w:val="1"/>
+      <w:numFmt w:val="bullet"/>
+      <w:lvlText w:val=""/>
+      <w:lvlJc w:val="left"/>
+      <w:pPr>
+        <w:ind w:left="720" w:hanging="360"/>
+      </w:pPr>
+      <w:rPr>
+        <w:rFonts w:ascii="Symbol" w:hAnsi="Symbol" w:hint="default"/>
+      </w:rPr>
+    </w:lvl>
+    <w:lvl w:ilvl="1" w:tplc="04090003" w:tentative="1">
+      <w:start w:val="1"/>
+      <w:numFmt w:val="bullet"/>
+      <w:lvlText w:val="o"/>
+      <w:lvlJc w:val="left"/>
+      <w:pPr>
+        <w:ind w:left="1440" w:hanging="360"/>
+      </w:pPr>
+      <w:rPr>
+        <w:rFonts w:ascii="Courier New" w:hAnsi="Courier New" w:cs="Courier New" w:hint="default"/>
+      </w:rPr>
+    </w:lvl>
+    <w:lvl w:ilvl="2" w:tplc="04090005" w:tentative="1">
+      <w:start w:val="1"/>
+      <w:numFmt w:val="bullet"/>
+      <w:lvlText w:val=""/>
+      <w:lvlJc w:val="left"/>
+      <w:pPr>
+        <w:ind w:left="2160" w:hanging="360"/>
+      </w:pPr>
+      <w:rPr>
+        <w:rFonts w:ascii="Wingdings" w:hAnsi="Wingdings" w:hint="default"/>
+      </w:rPr>
+    </w:lvl>
+    <w:lvl w:ilvl="3" w:tplc="04090001" w:tentative="1">
+      <w:start w:val="1"/>
+      <w:numFmt w:val="bullet"/>
+      <w:lvlText w:val=""/>
+      <w:lvlJc w:val="left"/>
+      <w:pPr>
+        <w:ind w:left="2880" w:hanging="360"/>
+      </w:pPr>
+      <w:rPr>
+        <w:rFonts w:ascii="Symbol" w:hAnsi="Symbol" w:hint="default"/>
+      </w:rPr>
+    </w:lvl>
+    <w:lvl w:ilvl="4" w:tplc="04090003" w:tentative="1">
+      <w:start w:val="1"/>
+      <w:numFmt w:val="bullet"/>
+      <w:lvlText w:val="o"/>
+      <w:lvlJc w:val="left"/>
+      <w:pPr>
+        <w:ind w:left="3600" w:hanging="360"/>
+      </w:pPr>
+      <w:rPr>
+        <w:rFonts w:ascii="Courier New" w:hAnsi="Courier New" w:cs="Courier New" w:hint="default"/>
+      </w:rPr>
+    </w:lvl>
+    <w:lvl w:ilvl="5" w:tplc="04090005" w:tentative="1">
+      <w:start w:val="1"/>
+      <w:numFmt w:val="bullet"/>
+      <w:lvlText w:val=""/>
+      <w:lvlJc w:val="left"/>
+      <w:pPr>
+        <w:ind w:left="4320" w:hanging="360"/>
+      </w:pPr>
+      <w:rPr>
+        <w:rFonts w:ascii="Wingdings" w:hAnsi="Wingdings" w:hint="default"/>
+      </w:rPr>
+    </w:lvl>
+    <w:lvl w:ilvl="6" w:tplc="04090001" w:tentative="1">
+      <w:start w:val="1"/>
+      <w:numFmt w:val="bullet"/>
+      <w:lvlText w:val=""/>
+      <w:lvlJc w:val="left"/>
+      <w:pPr>
+        <w:ind w:left="5040" w:hanging="360"/>
+      </w:pPr>
+      <w:rPr>
+        <w:rFonts w:ascii="Symbol" w:hAnsi="Symbol" w:hint="default"/>
+      </w:rPr>
+    </w:lvl>
+    <w:lvl w:ilvl="7" w:tplc="04090003" w:tentative="1">
+      <w:start w:val="1"/>
+      <w:numFmt w:val="bullet"/>
+      <w:lvlText w:val="o"/>
+      <w:lvlJc w:val="left"/>
+      <w:pPr>
+        <w:ind w:left="5760" w:hanging="360"/>
+      </w:pPr>
+      <w:rPr>
+        <w:rFonts w:ascii="Courier New" w:hAnsi="Courier New" w:cs="Courier New" w:hint="default"/>
+      </w:rPr>
+    </w:lvl>
+    <w:lvl w:ilvl="8" w:tplc="04090005" w:tentative="1">
+      <w:start w:val="1"/>
+      <w:numFmt w:val="bullet"/>
+      <w:lvlText w:val=""/>
+      <w:lvlJc w:val="left"/>
+      <w:pPr>
+        <w:ind w:left="6480" w:hanging="360"/>
+      </w:pPr>
+      <w:rPr>
+        <w:rFonts w:ascii="Wingdings" w:hAnsi="Wingdings" w:hint="default"/>
+      </w:rPr>
+    </w:lvl>
+  </w:abstractNum>
+  <w:abstractNum w:abstractNumId="1" w15:restartNumberingAfterBreak="0">
     <w:nsid w:val="7C121E0B"/>
     <w:multiLevelType w:val="hybridMultilevel"/>
     <w:tmpl w:val="8E468902"/>
@@ -432,6 +608,9 @@
     </w:lvl>
   </w:abstractNum>
   <w:num w:numId="1">
+    <w:abstractNumId w:val="1"/>
+  </w:num>
+  <w:num w:numId="2">
     <w:abstractNumId w:val="0"/>
   </w:num>
 </w:numbering>

</xml_diff>

<commit_message>
Assigned To Do List Groups
</commit_message>
<xml_diff>
--- a/To Do List.docx
+++ b/To Do List.docx
@@ -9,7 +9,7 @@
     </w:p>
     <w:p>
       <w:r>
-        <w:t>Job Group A</w:t>
+        <w:t>Ben</w:t>
       </w:r>
       <w:r>
         <w:t>:</w:t>
@@ -29,182 +29,182 @@
     </w:p>
     <w:p>
       <w:r>
-        <w:t>Job Group B</w:t>
-      </w:r>
-      <w:r>
-        <w:t>:</w:t>
-      </w:r>
-    </w:p>
-    <w:p>
-      <w:pPr>
-        <w:pStyle w:val="ListParagraph"/>
-        <w:numPr>
-          <w:ilvl w:val="0"/>
-          <w:numId w:val="2"/>
-        </w:numPr>
-      </w:pPr>
-      <w:r>
-        <w:t xml:space="preserve">Change background behind slideshow to blue with white border around photos. </w:t>
-      </w:r>
-    </w:p>
-    <w:p>
-      <w:pPr>
-        <w:pStyle w:val="ListParagraph"/>
-        <w:numPr>
-          <w:ilvl w:val="0"/>
-          <w:numId w:val="2"/>
-        </w:numPr>
-      </w:pPr>
-      <w:r>
-        <w:t>Give photo information below slideshow.</w:t>
-      </w:r>
-    </w:p>
-    <w:p>
-      <w:pPr>
-        <w:pStyle w:val="ListParagraph"/>
-        <w:numPr>
-          <w:ilvl w:val="0"/>
-          <w:numId w:val="2"/>
-        </w:numPr>
-      </w:pPr>
-      <w:r>
-        <w:t>Get information from DB instead of being hard-coded in for all parts of website.</w:t>
-      </w:r>
-    </w:p>
-    <w:p>
-      <w:pPr>
-        <w:pStyle w:val="ListParagraph"/>
-        <w:numPr>
-          <w:ilvl w:val="0"/>
-          <w:numId w:val="2"/>
-        </w:numPr>
-      </w:pPr>
-      <w:r>
-        <w:t xml:space="preserve">Create an “add events” page. </w:t>
-      </w:r>
-    </w:p>
-    <w:p>
-      <w:pPr>
-        <w:pStyle w:val="ListParagraph"/>
-        <w:numPr>
-          <w:ilvl w:val="0"/>
-          <w:numId w:val="2"/>
-        </w:numPr>
-      </w:pPr>
-      <w:r>
-        <w:t>Add events from the “add events” page to DB.</w:t>
-      </w:r>
-    </w:p>
-    <w:p>
-      <w:pPr>
-        <w:pStyle w:val="ListParagraph"/>
-        <w:numPr>
-          <w:ilvl w:val="0"/>
-          <w:numId w:val="2"/>
-        </w:numPr>
-      </w:pPr>
-      <w:r>
-        <w:t>Add ability to register for events to the Events Home Page.</w:t>
-      </w:r>
-    </w:p>
-    <w:p>
-      <w:pPr>
-        <w:pStyle w:val="ListParagraph"/>
-        <w:numPr>
-          <w:ilvl w:val="0"/>
-          <w:numId w:val="2"/>
-        </w:numPr>
-      </w:pPr>
-      <w:r>
-        <w:t>Add ability to unregister for events.</w:t>
-      </w:r>
-    </w:p>
-    <w:p>
-      <w:pPr>
-        <w:pStyle w:val="ListParagraph"/>
-        <w:numPr>
-          <w:ilvl w:val="0"/>
-          <w:numId w:val="2"/>
-        </w:numPr>
-      </w:pPr>
-      <w:r>
-        <w:t>Add limit to the number of people who can register for events to events table in DB.</w:t>
-      </w:r>
-    </w:p>
-    <w:p>
-      <w:pPr>
-        <w:pStyle w:val="ListParagraph"/>
-        <w:numPr>
-          <w:ilvl w:val="0"/>
-          <w:numId w:val="2"/>
-        </w:numPr>
-      </w:pPr>
-      <w:r>
-        <w:t>Add wait list table to DB linking Events and Users.  Also include order in which they were put on wait list.</w:t>
-      </w:r>
-    </w:p>
-    <w:p>
-      <w:pPr>
-        <w:pStyle w:val="ListParagraph"/>
-        <w:numPr>
-          <w:ilvl w:val="0"/>
-          <w:numId w:val="2"/>
-        </w:numPr>
-      </w:pPr>
-      <w:r>
-        <w:t>Implement search feature for users.</w:t>
-      </w:r>
-    </w:p>
-    <w:p>
-      <w:pPr>
-        <w:pStyle w:val="ListParagraph"/>
-        <w:numPr>
-          <w:ilvl w:val="0"/>
-          <w:numId w:val="2"/>
-        </w:numPr>
-      </w:pPr>
-      <w:r>
-        <w:t>Implement search feature for charities.</w:t>
-      </w:r>
-    </w:p>
-    <w:p>
-      <w:pPr>
-        <w:pStyle w:val="ListParagraph"/>
-        <w:numPr>
-          <w:ilvl w:val="0"/>
-          <w:numId w:val="2"/>
-        </w:numPr>
-      </w:pPr>
-      <w:r>
-        <w:t>Implement search feature for events.</w:t>
-      </w:r>
-    </w:p>
-    <w:p>
-      <w:pPr>
-        <w:pStyle w:val="ListParagraph"/>
-        <w:numPr>
-          <w:ilvl w:val="0"/>
-          <w:numId w:val="2"/>
-        </w:numPr>
-      </w:pPr>
-      <w:r>
-        <w:t>Implement search feature for games.</w:t>
+        <w:t>Jacob</w:t>
       </w:r>
       <w:bookmarkStart w:id="0" w:name="_GoBack"/>
       <w:bookmarkEnd w:id="0"/>
-    </w:p>
-    <w:p>
-      <w:pPr>
-        <w:pStyle w:val="ListParagraph"/>
-        <w:numPr>
-          <w:ilvl w:val="0"/>
-          <w:numId w:val="2"/>
-        </w:numPr>
-      </w:pPr>
-    </w:p>
-    <w:p>
-      <w:r>
-        <w:t>Job Group C</w:t>
+      <w:r>
+        <w:t>:</w:t>
+      </w:r>
+    </w:p>
+    <w:p>
+      <w:pPr>
+        <w:pStyle w:val="ListParagraph"/>
+        <w:numPr>
+          <w:ilvl w:val="0"/>
+          <w:numId w:val="2"/>
+        </w:numPr>
+      </w:pPr>
+      <w:r>
+        <w:t xml:space="preserve">Change background behind slideshow to blue with white border around photos. </w:t>
+      </w:r>
+    </w:p>
+    <w:p>
+      <w:pPr>
+        <w:pStyle w:val="ListParagraph"/>
+        <w:numPr>
+          <w:ilvl w:val="0"/>
+          <w:numId w:val="2"/>
+        </w:numPr>
+      </w:pPr>
+      <w:r>
+        <w:t>Give photo information below slideshow.</w:t>
+      </w:r>
+    </w:p>
+    <w:p>
+      <w:pPr>
+        <w:pStyle w:val="ListParagraph"/>
+        <w:numPr>
+          <w:ilvl w:val="0"/>
+          <w:numId w:val="2"/>
+        </w:numPr>
+      </w:pPr>
+      <w:r>
+        <w:t>Get information from DB instead of being hard-coded in for all parts of website.</w:t>
+      </w:r>
+    </w:p>
+    <w:p>
+      <w:pPr>
+        <w:pStyle w:val="ListParagraph"/>
+        <w:numPr>
+          <w:ilvl w:val="0"/>
+          <w:numId w:val="2"/>
+        </w:numPr>
+      </w:pPr>
+      <w:r>
+        <w:t xml:space="preserve">Create an “add events” page. </w:t>
+      </w:r>
+    </w:p>
+    <w:p>
+      <w:pPr>
+        <w:pStyle w:val="ListParagraph"/>
+        <w:numPr>
+          <w:ilvl w:val="0"/>
+          <w:numId w:val="2"/>
+        </w:numPr>
+      </w:pPr>
+      <w:r>
+        <w:t>Add events from the “add events” page to DB.</w:t>
+      </w:r>
+    </w:p>
+    <w:p>
+      <w:pPr>
+        <w:pStyle w:val="ListParagraph"/>
+        <w:numPr>
+          <w:ilvl w:val="0"/>
+          <w:numId w:val="2"/>
+        </w:numPr>
+      </w:pPr>
+      <w:r>
+        <w:t>Add ability to register for events to the Events Home Page.</w:t>
+      </w:r>
+    </w:p>
+    <w:p>
+      <w:pPr>
+        <w:pStyle w:val="ListParagraph"/>
+        <w:numPr>
+          <w:ilvl w:val="0"/>
+          <w:numId w:val="2"/>
+        </w:numPr>
+      </w:pPr>
+      <w:r>
+        <w:t>Add ability to unregister for events.</w:t>
+      </w:r>
+    </w:p>
+    <w:p>
+      <w:pPr>
+        <w:pStyle w:val="ListParagraph"/>
+        <w:numPr>
+          <w:ilvl w:val="0"/>
+          <w:numId w:val="2"/>
+        </w:numPr>
+      </w:pPr>
+      <w:r>
+        <w:t>Add limit to the number of people who can register for events to events table in DB.</w:t>
+      </w:r>
+    </w:p>
+    <w:p>
+      <w:pPr>
+        <w:pStyle w:val="ListParagraph"/>
+        <w:numPr>
+          <w:ilvl w:val="0"/>
+          <w:numId w:val="2"/>
+        </w:numPr>
+      </w:pPr>
+      <w:r>
+        <w:t>Add wait list table to DB linking Events and Users.  Also include order in which they were put on wait list.</w:t>
+      </w:r>
+    </w:p>
+    <w:p>
+      <w:pPr>
+        <w:pStyle w:val="ListParagraph"/>
+        <w:numPr>
+          <w:ilvl w:val="0"/>
+          <w:numId w:val="2"/>
+        </w:numPr>
+      </w:pPr>
+      <w:r>
+        <w:t>Implement search feature for users.</w:t>
+      </w:r>
+    </w:p>
+    <w:p>
+      <w:pPr>
+        <w:pStyle w:val="ListParagraph"/>
+        <w:numPr>
+          <w:ilvl w:val="0"/>
+          <w:numId w:val="2"/>
+        </w:numPr>
+      </w:pPr>
+      <w:r>
+        <w:t>Implement search feature for charities.</w:t>
+      </w:r>
+    </w:p>
+    <w:p>
+      <w:pPr>
+        <w:pStyle w:val="ListParagraph"/>
+        <w:numPr>
+          <w:ilvl w:val="0"/>
+          <w:numId w:val="2"/>
+        </w:numPr>
+      </w:pPr>
+      <w:r>
+        <w:t>Implement search feature for events.</w:t>
+      </w:r>
+    </w:p>
+    <w:p>
+      <w:pPr>
+        <w:pStyle w:val="ListParagraph"/>
+        <w:numPr>
+          <w:ilvl w:val="0"/>
+          <w:numId w:val="2"/>
+        </w:numPr>
+      </w:pPr>
+      <w:r>
+        <w:t>Implement search feature for games.</w:t>
+      </w:r>
+    </w:p>
+    <w:p>
+      <w:pPr>
+        <w:pStyle w:val="ListParagraph"/>
+        <w:numPr>
+          <w:ilvl w:val="0"/>
+          <w:numId w:val="2"/>
+        </w:numPr>
+      </w:pPr>
+    </w:p>
+    <w:p>
+      <w:r>
+        <w:t>Matthew</w:t>
       </w:r>
       <w:r>
         <w:t>:</w:t>

</xml_diff>